<commit_message>
timer and speed up calculation added
</commit_message>
<xml_diff>
--- a/hw2/documentation.docx
+++ b/hw2/documentation.docx
@@ -2,7 +2,39 @@
 <file path=word/document.xml><?xml version="1.0" encoding="utf-8"?>
 <w:document xmlns:wpc="http://schemas.microsoft.com/office/word/2010/wordprocessingCanvas" xmlns:cx="http://schemas.microsoft.com/office/drawing/2014/chartex" xmlns:cx1="http://schemas.microsoft.com/office/drawing/2015/9/8/chartex" xmlns:cx2="http://schemas.microsoft.com/office/drawing/2015/10/21/chartex" xmlns:cx3="http://schemas.microsoft.com/office/drawing/2016/5/9/chartex" xmlns:cx4="http://schemas.microsoft.com/office/drawing/2016/5/10/chartex" xmlns:cx5="http://schemas.microsoft.com/office/drawing/2016/5/11/chartex" xmlns:cx6="http://schemas.microsoft.com/office/drawing/2016/5/12/chartex" xmlns:cx7="http://schemas.microsoft.com/office/drawing/2016/5/13/chartex" xmlns:cx8="http://schemas.microsoft.com/office/drawing/2016/5/14/chartex" xmlns:mc="http://schemas.openxmlformats.org/markup-compatibility/2006" xmlns:aink="http://schemas.microsoft.com/office/drawing/2016/ink" xmlns:am3d="http://schemas.microsoft.com/office/drawing/2017/model3d" xmlns:o="urn:schemas-microsoft-com:office:office" xmlns:r="http://schemas.openxmlformats.org/officeDocument/2006/relationships" xmlns:m="http://schemas.openxmlformats.org/officeDocument/2006/math" xmlns:v="urn:schemas-microsoft-com:vml" xmlns:wp14="http://schemas.microsoft.com/office/word/2010/wordprocessingDrawing" xmlns:wp="http://schemas.openxmlformats.org/drawingml/2006/wordprocessingDrawing" xmlns:w10="urn:schemas-microsoft-com:office:word" xmlns:w="http://schemas.openxmlformats.org/wordprocessingml/2006/main" xmlns:w14="http://schemas.microsoft.com/office/word/2010/wordml" xmlns:w15="http://schemas.microsoft.com/office/word/2012/wordml" xmlns:w16cex="http://schemas.microsoft.com/office/word/2018/wordml/cex" xmlns:w16cid="http://schemas.microsoft.com/office/word/2016/wordml/cid" xmlns:w16="http://schemas.microsoft.com/office/word/2018/wordml" xmlns:w16se="http://schemas.microsoft.com/office/word/2015/wordml/symex" xmlns:wpg="http://schemas.microsoft.com/office/word/2010/wordprocessingGroup" xmlns:wpi="http://schemas.microsoft.com/office/word/2010/wordprocessingInk" xmlns:wne="http://schemas.microsoft.com/office/word/2006/wordml" xmlns:wps="http://schemas.microsoft.com/office/word/2010/wordprocessingShape" mc:Ignorable="w14 w15 w16se w16cid w16 w16cex wp14">
   <w:body>
-    <w:p/>
+    <w:p>
+      <w:pPr>
+        <w:spacing w:after="0"/>
+        <w:jc w:val="center"/>
+        <w:rPr>
+          <w:rFonts w:asciiTheme="majorBidi" w:hAnsiTheme="majorBidi" w:cstheme="majorBidi"/>
+          <w:color w:val="000000" w:themeColor="text1"/>
+          <w:sz w:val="32"/>
+          <w:szCs w:val="32"/>
+        </w:rPr>
+      </w:pPr>
+      <w:r>
+        <w:rPr>
+          <w:rFonts w:asciiTheme="majorBidi" w:hAnsiTheme="majorBidi" w:cstheme="majorBidi"/>
+          <w:color w:val="000000" w:themeColor="text1"/>
+          <w:sz w:val="32"/>
+          <w:szCs w:val="32"/>
+        </w:rPr>
+        <w:t>SOP optimization with simulate annealing</w:t>
+      </w:r>
+    </w:p>
+    <w:p>
+      <w:pPr>
+        <w:spacing w:after="0"/>
+        <w:jc w:val="center"/>
+        <w:rPr>
+          <w:rFonts w:asciiTheme="majorBidi" w:hAnsiTheme="majorBidi" w:cstheme="majorBidi"/>
+          <w:color w:val="000000" w:themeColor="text1"/>
+          <w:sz w:val="32"/>
+          <w:szCs w:val="32"/>
+        </w:rPr>
+      </w:pPr>
+    </w:p>
     <w:p>
       <w:pPr>
         <w:tabs>
@@ -25,25 +57,78 @@
         </w:tabs>
         <w:spacing w:after="0" w:line="240" w:lineRule="auto"/>
         <w:textAlignment w:val="baseline"/>
+      </w:pPr>
+    </w:p>
+    <w:p>
+      <w:pPr>
+        <w:pStyle w:val="ListParagraph"/>
+        <w:numPr>
+          <w:ilvl w:val="0"/>
+          <w:numId w:val="1"/>
+        </w:numPr>
+        <w:spacing w:after="0"/>
         <w:rPr>
-          <w:rFonts w:ascii="Consolas" w:eastAsia="Times New Roman" w:hAnsi="Consolas" w:cs="Courier New"/>
-          <w:color w:val="242729"/>
-          <w:sz w:val="20"/>
-          <w:szCs w:val="20"/>
-          <w:bdr w:val="none" w:sz="0" w:space="0" w:color="auto" w:frame="1"/>
-          <w:lang w:bidi="fa-IR"/>
+          <w:rFonts w:asciiTheme="majorBidi" w:hAnsiTheme="majorBidi" w:cstheme="majorBidi"/>
+          <w:color w:val="0070C0"/>
+          <w:sz w:val="28"/>
+          <w:szCs w:val="28"/>
         </w:rPr>
       </w:pPr>
       <w:r>
         <w:rPr>
-          <w:rFonts w:ascii="Consolas" w:eastAsia="Times New Roman" w:hAnsi="Consolas" w:cs="Courier New"/>
-          <w:color w:val="242729"/>
-          <w:sz w:val="20"/>
-          <w:szCs w:val="20"/>
-          <w:bdr w:val="none" w:sz="0" w:space="0" w:color="auto" w:frame="1"/>
-          <w:lang w:bidi="fa-IR"/>
+          <w:rFonts w:asciiTheme="majorBidi" w:hAnsiTheme="majorBidi" w:cstheme="majorBidi"/>
+          <w:color w:val="0070C0"/>
+          <w:sz w:val="28"/>
+          <w:szCs w:val="28"/>
         </w:rPr>
-        <w:t>command</w:t>
+        <w:t xml:space="preserve">Problem </w:t>
+      </w:r>
+      <w:r>
+        <w:rPr>
+          <w:rFonts w:asciiTheme="majorBidi" w:hAnsiTheme="majorBidi" w:cstheme="majorBidi"/>
+          <w:color w:val="0070C0"/>
+          <w:sz w:val="28"/>
+          <w:szCs w:val="28"/>
+        </w:rPr>
+        <w:t>Description</w:t>
+      </w:r>
+      <w:r>
+        <w:rPr>
+          <w:rFonts w:asciiTheme="majorBidi" w:hAnsiTheme="majorBidi" w:cstheme="majorBidi"/>
+          <w:color w:val="0070C0"/>
+          <w:sz w:val="28"/>
+          <w:szCs w:val="28"/>
+        </w:rPr>
+        <w:t>:</w:t>
+      </w:r>
+    </w:p>
+    <w:p>
+      <w:pPr>
+        <w:spacing w:after="0"/>
+        <w:ind w:left="360"/>
+        <w:rPr>
+          <w:rFonts w:asciiTheme="majorBidi" w:hAnsiTheme="majorBidi" w:cstheme="majorBidi"/>
+          <w:sz w:val="24"/>
+          <w:szCs w:val="24"/>
+        </w:rPr>
+      </w:pPr>
+    </w:p>
+    <w:p>
+      <w:pPr>
+        <w:ind w:left="360"/>
+        <w:rPr>
+          <w:rFonts w:asciiTheme="majorBidi" w:hAnsiTheme="majorBidi" w:cstheme="majorBidi"/>
+          <w:sz w:val="24"/>
+          <w:szCs w:val="24"/>
+        </w:rPr>
+      </w:pPr>
+      <w:r>
+        <w:rPr>
+          <w:rFonts w:asciiTheme="majorBidi" w:hAnsiTheme="majorBidi" w:cstheme="majorBidi"/>
+          <w:sz w:val="24"/>
+          <w:szCs w:val="24"/>
+        </w:rPr>
+        <w:t>The Sequential Ordering Problem (SOP) with precedence constraints consists of finding a minimum weight Hamiltonian path on a directed graph with weights on the arcs and on the nodes, subject to precedence constraints among nodes.</w:t>
       </w:r>
     </w:p>
     <w:p>
@@ -68,15 +153,16 @@
         </w:tabs>
         <w:spacing w:after="0" w:line="240" w:lineRule="auto"/>
         <w:textAlignment w:val="baseline"/>
-        <w:rPr>
-          <w:rFonts w:ascii="Consolas" w:eastAsia="Times New Roman" w:hAnsi="Consolas" w:cs="Courier New"/>
-          <w:color w:val="242729"/>
-          <w:sz w:val="20"/>
-          <w:szCs w:val="20"/>
-          <w:lang w:bidi="fa-IR"/>
-        </w:rPr>
-      </w:pPr>
-      <w:r>
+      </w:pPr>
+    </w:p>
+    <w:p>
+      <w:pPr>
+        <w:pStyle w:val="ListParagraph"/>
+        <w:numPr>
+          <w:ilvl w:val="0"/>
+          <w:numId w:val="1"/>
+        </w:numPr>
+        <w:spacing w:after="0"/>
         <w:rPr>
           <w:rFonts w:ascii="Consolas" w:eastAsia="Times New Roman" w:hAnsi="Consolas" w:cs="Courier New"/>
           <w:color w:val="242729"/>
@@ -85,9 +171,29 @@
           <w:bdr w:val="none" w:sz="0" w:space="0" w:color="auto" w:frame="1"/>
           <w:lang w:bidi="fa-IR"/>
         </w:rPr>
-        <w:t xml:space="preserve">g++ -IC:/MinGW/include/ </w:t>
+      </w:pPr>
+      <w:r>
+        <w:rPr>
+          <w:rFonts w:asciiTheme="majorBidi" w:hAnsiTheme="majorBidi" w:cstheme="majorBidi"/>
+          <w:color w:val="0070C0"/>
+          <w:sz w:val="28"/>
+          <w:szCs w:val="28"/>
+        </w:rPr>
+        <w:t>C</w:t>
       </w:r>
       <w:r>
+        <w:rPr>
+          <w:rFonts w:asciiTheme="majorBidi" w:hAnsiTheme="majorBidi" w:cstheme="majorBidi"/>
+          <w:color w:val="0070C0"/>
+          <w:sz w:val="28"/>
+          <w:szCs w:val="28"/>
+        </w:rPr>
+        <w:t>ommand</w:t>
+      </w:r>
+    </w:p>
+    <w:p>
+      <w:pPr>
+        <w:spacing w:after="0"/>
         <w:rPr>
           <w:rFonts w:ascii="Consolas" w:eastAsia="Times New Roman" w:hAnsi="Consolas" w:cs="Courier New"/>
           <w:color w:val="242729"/>
@@ -96,9 +202,32 @@
           <w:bdr w:val="none" w:sz="0" w:space="0" w:color="auto" w:frame="1"/>
           <w:lang w:bidi="fa-IR"/>
         </w:rPr>
-        <w:t>q1</w:t>
+      </w:pPr>
+    </w:p>
+    <w:p>
+      <w:pPr>
+        <w:spacing w:after="0"/>
+        <w:ind w:firstLine="360"/>
+        <w:jc w:val="center"/>
+        <w:rPr>
+          <w:rFonts w:ascii="Courier New" w:hAnsi="Courier New" w:cs="Courier New"/>
+          <w:color w:val="000000"/>
+          <w:shd w:val="clear" w:color="auto" w:fill="F7F7F7"/>
+          <w:lang w:bidi="fa-IR"/>
+        </w:rPr>
+      </w:pPr>
+      <w:r>
+        <w:rPr>
+          <w:rFonts w:ascii="Courier New" w:hAnsi="Courier New" w:cs="Courier New"/>
+          <w:color w:val="000000"/>
+          <w:shd w:val="clear" w:color="auto" w:fill="F7F7F7"/>
+        </w:rPr>
+        <w:t>g++ -IC:/MinGW/include/ -pg q1.c -lpthread -o q1.exe</w:t>
       </w:r>
-      <w:r>
+    </w:p>
+    <w:p>
+      <w:pPr>
+        <w:spacing w:after="0"/>
         <w:rPr>
           <w:rFonts w:ascii="Consolas" w:eastAsia="Times New Roman" w:hAnsi="Consolas" w:cs="Courier New"/>
           <w:color w:val="242729"/>
@@ -107,20 +236,10 @@
           <w:bdr w:val="none" w:sz="0" w:space="0" w:color="auto" w:frame="1"/>
           <w:lang w:bidi="fa-IR"/>
         </w:rPr>
-        <w:t>.c -lpthread</w:t>
-      </w:r>
-      <w:r>
-        <w:rPr>
-          <w:rFonts w:ascii="Consolas" w:eastAsia="Times New Roman" w:hAnsi="Consolas" w:cs="Courier New"/>
-          <w:color w:val="242729"/>
-          <w:sz w:val="20"/>
-          <w:szCs w:val="20"/>
-          <w:lang w:bidi="fa-IR"/>
-        </w:rPr>
-        <w:t xml:space="preserve"> -o q1.exe</w:t>
-      </w:r>
+      </w:pPr>
     </w:p>
     <w:sectPr>
+      <w:headerReference w:type="default" r:id="rId7"/>
       <w:pgSz w:w="12240" w:h="15840"/>
       <w:pgMar w:top="1440" w:right="1440" w:bottom="1440" w:left="1440" w:header="720" w:footer="720" w:gutter="0"/>
       <w:cols w:space="720"/>
@@ -128,6 +247,611 @@
     </w:sectPr>
   </w:body>
 </w:document>
+</file>
+
+<file path=word/endnotes.xml><?xml version="1.0" encoding="utf-8"?>
+<w:endnotes xmlns:wpc="http://schemas.microsoft.com/office/word/2010/wordprocessingCanvas" xmlns:cx="http://schemas.microsoft.com/office/drawing/2014/chartex" xmlns:cx1="http://schemas.microsoft.com/office/drawing/2015/9/8/chartex" xmlns:cx2="http://schemas.microsoft.com/office/drawing/2015/10/21/chartex" xmlns:cx3="http://schemas.microsoft.com/office/drawing/2016/5/9/chartex" xmlns:cx4="http://schemas.microsoft.com/office/drawing/2016/5/10/chartex" xmlns:cx5="http://schemas.microsoft.com/office/drawing/2016/5/11/chartex" xmlns:cx6="http://schemas.microsoft.com/office/drawing/2016/5/12/chartex" xmlns:cx7="http://schemas.microsoft.com/office/drawing/2016/5/13/chartex" xmlns:cx8="http://schemas.microsoft.com/office/drawing/2016/5/14/chartex" xmlns:mc="http://schemas.openxmlformats.org/markup-compatibility/2006" xmlns:aink="http://schemas.microsoft.com/office/drawing/2016/ink" xmlns:am3d="http://schemas.microsoft.com/office/drawing/2017/model3d" xmlns:o="urn:schemas-microsoft-com:office:office" xmlns:r="http://schemas.openxmlformats.org/officeDocument/2006/relationships" xmlns:m="http://schemas.openxmlformats.org/officeDocument/2006/math" xmlns:v="urn:schemas-microsoft-com:vml" xmlns:wp14="http://schemas.microsoft.com/office/word/2010/wordprocessingDrawing" xmlns:wp="http://schemas.openxmlformats.org/drawingml/2006/wordprocessingDrawing" xmlns:w10="urn:schemas-microsoft-com:office:word" xmlns:w="http://schemas.openxmlformats.org/wordprocessingml/2006/main" xmlns:w14="http://schemas.microsoft.com/office/word/2010/wordml" xmlns:w15="http://schemas.microsoft.com/office/word/2012/wordml" xmlns:w16cex="http://schemas.microsoft.com/office/word/2018/wordml/cex" xmlns:w16cid="http://schemas.microsoft.com/office/word/2016/wordml/cid" xmlns:w16="http://schemas.microsoft.com/office/word/2018/wordml" xmlns:w16se="http://schemas.microsoft.com/office/word/2015/wordml/symex" xmlns:wpg="http://schemas.microsoft.com/office/word/2010/wordprocessingGroup" xmlns:wpi="http://schemas.microsoft.com/office/word/2010/wordprocessingInk" xmlns:wne="http://schemas.microsoft.com/office/word/2006/wordml" xmlns:wps="http://schemas.microsoft.com/office/word/2010/wordprocessingShape" mc:Ignorable="w14 w15 w16se w16cid w16 w16cex wp14">
+  <w:endnote w:type="separator" w:id="-1">
+    <w:p>
+      <w:pPr>
+        <w:spacing w:after="0" w:line="240" w:lineRule="auto"/>
+      </w:pPr>
+      <w:r>
+        <w:separator/>
+      </w:r>
+    </w:p>
+  </w:endnote>
+  <w:endnote w:type="continuationSeparator" w:id="0">
+    <w:p>
+      <w:pPr>
+        <w:spacing w:after="0" w:line="240" w:lineRule="auto"/>
+      </w:pPr>
+      <w:r>
+        <w:continuationSeparator/>
+      </w:r>
+    </w:p>
+  </w:endnote>
+</w:endnotes>
+</file>
+
+<file path=word/footnotes.xml><?xml version="1.0" encoding="utf-8"?>
+<w:footnotes xmlns:wpc="http://schemas.microsoft.com/office/word/2010/wordprocessingCanvas" xmlns:cx="http://schemas.microsoft.com/office/drawing/2014/chartex" xmlns:cx1="http://schemas.microsoft.com/office/drawing/2015/9/8/chartex" xmlns:cx2="http://schemas.microsoft.com/office/drawing/2015/10/21/chartex" xmlns:cx3="http://schemas.microsoft.com/office/drawing/2016/5/9/chartex" xmlns:cx4="http://schemas.microsoft.com/office/drawing/2016/5/10/chartex" xmlns:cx5="http://schemas.microsoft.com/office/drawing/2016/5/11/chartex" xmlns:cx6="http://schemas.microsoft.com/office/drawing/2016/5/12/chartex" xmlns:cx7="http://schemas.microsoft.com/office/drawing/2016/5/13/chartex" xmlns:cx8="http://schemas.microsoft.com/office/drawing/2016/5/14/chartex" xmlns:mc="http://schemas.openxmlformats.org/markup-compatibility/2006" xmlns:aink="http://schemas.microsoft.com/office/drawing/2016/ink" xmlns:am3d="http://schemas.microsoft.com/office/drawing/2017/model3d" xmlns:o="urn:schemas-microsoft-com:office:office" xmlns:r="http://schemas.openxmlformats.org/officeDocument/2006/relationships" xmlns:m="http://schemas.openxmlformats.org/officeDocument/2006/math" xmlns:v="urn:schemas-microsoft-com:vml" xmlns:wp14="http://schemas.microsoft.com/office/word/2010/wordprocessingDrawing" xmlns:wp="http://schemas.openxmlformats.org/drawingml/2006/wordprocessingDrawing" xmlns:w10="urn:schemas-microsoft-com:office:word" xmlns:w="http://schemas.openxmlformats.org/wordprocessingml/2006/main" xmlns:w14="http://schemas.microsoft.com/office/word/2010/wordml" xmlns:w15="http://schemas.microsoft.com/office/word/2012/wordml" xmlns:w16cex="http://schemas.microsoft.com/office/word/2018/wordml/cex" xmlns:w16cid="http://schemas.microsoft.com/office/word/2016/wordml/cid" xmlns:w16="http://schemas.microsoft.com/office/word/2018/wordml" xmlns:w16se="http://schemas.microsoft.com/office/word/2015/wordml/symex" xmlns:wpg="http://schemas.microsoft.com/office/word/2010/wordprocessingGroup" xmlns:wpi="http://schemas.microsoft.com/office/word/2010/wordprocessingInk" xmlns:wne="http://schemas.microsoft.com/office/word/2006/wordml" xmlns:wps="http://schemas.microsoft.com/office/word/2010/wordprocessingShape" mc:Ignorable="w14 w15 w16se w16cid w16 w16cex wp14">
+  <w:footnote w:type="separator" w:id="-1">
+    <w:p>
+      <w:pPr>
+        <w:spacing w:after="0" w:line="240" w:lineRule="auto"/>
+      </w:pPr>
+      <w:r>
+        <w:separator/>
+      </w:r>
+    </w:p>
+  </w:footnote>
+  <w:footnote w:type="continuationSeparator" w:id="0">
+    <w:p>
+      <w:pPr>
+        <w:spacing w:after="0" w:line="240" w:lineRule="auto"/>
+      </w:pPr>
+      <w:r>
+        <w:continuationSeparator/>
+      </w:r>
+    </w:p>
+  </w:footnote>
+</w:footnotes>
+</file>
+
+<file path=word/header1.xml><?xml version="1.0" encoding="utf-8"?>
+<w:hdr xmlns:wpc="http://schemas.microsoft.com/office/word/2010/wordprocessingCanvas" xmlns:cx="http://schemas.microsoft.com/office/drawing/2014/chartex" xmlns:cx1="http://schemas.microsoft.com/office/drawing/2015/9/8/chartex" xmlns:cx2="http://schemas.microsoft.com/office/drawing/2015/10/21/chartex" xmlns:cx3="http://schemas.microsoft.com/office/drawing/2016/5/9/chartex" xmlns:cx4="http://schemas.microsoft.com/office/drawing/2016/5/10/chartex" xmlns:cx5="http://schemas.microsoft.com/office/drawing/2016/5/11/chartex" xmlns:cx6="http://schemas.microsoft.com/office/drawing/2016/5/12/chartex" xmlns:cx7="http://schemas.microsoft.com/office/drawing/2016/5/13/chartex" xmlns:cx8="http://schemas.microsoft.com/office/drawing/2016/5/14/chartex" xmlns:mc="http://schemas.openxmlformats.org/markup-compatibility/2006" xmlns:aink="http://schemas.microsoft.com/office/drawing/2016/ink" xmlns:am3d="http://schemas.microsoft.com/office/drawing/2017/model3d" xmlns:o="urn:schemas-microsoft-com:office:office" xmlns:r="http://schemas.openxmlformats.org/officeDocument/2006/relationships" xmlns:m="http://schemas.openxmlformats.org/officeDocument/2006/math" xmlns:v="urn:schemas-microsoft-com:vml" xmlns:wp14="http://schemas.microsoft.com/office/word/2010/wordprocessingDrawing" xmlns:wp="http://schemas.openxmlformats.org/drawingml/2006/wordprocessingDrawing" xmlns:w10="urn:schemas-microsoft-com:office:word" xmlns:w="http://schemas.openxmlformats.org/wordprocessingml/2006/main" xmlns:w14="http://schemas.microsoft.com/office/word/2010/wordml" xmlns:w15="http://schemas.microsoft.com/office/word/2012/wordml" xmlns:w16cex="http://schemas.microsoft.com/office/word/2018/wordml/cex" xmlns:w16cid="http://schemas.microsoft.com/office/word/2016/wordml/cid" xmlns:w16="http://schemas.microsoft.com/office/word/2018/wordml" xmlns:w16se="http://schemas.microsoft.com/office/word/2015/wordml/symex" xmlns:wpg="http://schemas.microsoft.com/office/word/2010/wordprocessingGroup" xmlns:wpi="http://schemas.microsoft.com/office/word/2010/wordprocessingInk" xmlns:wne="http://schemas.microsoft.com/office/word/2006/wordml" xmlns:wps="http://schemas.microsoft.com/office/word/2010/wordprocessingShape" mc:Ignorable="w14 w15 w16se w16cid w16 w16cex wp14">
+  <w:p>
+    <w:pPr>
+      <w:pStyle w:val="Header"/>
+    </w:pPr>
+    <w:r>
+      <w:rPr>
+        <w:noProof/>
+        <w:sz w:val="32"/>
+        <w:szCs w:val="32"/>
+      </w:rPr>
+      <w:drawing>
+        <wp:anchor distT="0" distB="0" distL="114300" distR="114300" simplePos="0" relativeHeight="251662336" behindDoc="0" locked="0" layoutInCell="1" allowOverlap="1" wp14:anchorId="34DF4844" wp14:editId="1B598311">
+          <wp:simplePos x="0" y="0"/>
+          <wp:positionH relativeFrom="leftMargin">
+            <wp:posOffset>243840</wp:posOffset>
+          </wp:positionH>
+          <wp:positionV relativeFrom="paragraph">
+            <wp:posOffset>-312420</wp:posOffset>
+          </wp:positionV>
+          <wp:extent cx="716280" cy="590694"/>
+          <wp:effectExtent l="0" t="0" r="7620" b="0"/>
+          <wp:wrapNone/>
+          <wp:docPr id="2" name="Picture 2"/>
+          <wp:cNvGraphicFramePr>
+            <a:graphicFrameLocks xmlns:a="http://schemas.openxmlformats.org/drawingml/2006/main" noChangeAspect="1"/>
+          </wp:cNvGraphicFramePr>
+          <a:graphic xmlns:a="http://schemas.openxmlformats.org/drawingml/2006/main">
+            <a:graphicData uri="http://schemas.openxmlformats.org/drawingml/2006/picture">
+              <pic:pic xmlns:pic="http://schemas.openxmlformats.org/drawingml/2006/picture">
+                <pic:nvPicPr>
+                  <pic:cNvPr id="0" name="Picture 4"/>
+                  <pic:cNvPicPr>
+                    <a:picLocks noChangeAspect="1" noChangeArrowheads="1"/>
+                  </pic:cNvPicPr>
+                </pic:nvPicPr>
+                <pic:blipFill>
+                  <a:blip r:embed="rId1">
+                    <a:duotone>
+                      <a:schemeClr val="accent1">
+                        <a:shade val="45000"/>
+                        <a:satMod val="135000"/>
+                      </a:schemeClr>
+                      <a:prstClr val="white"/>
+                    </a:duotone>
+                    <a:extLst>
+                      <a:ext uri="{28A0092B-C50C-407E-A947-70E740481C1C}">
+                        <a14:useLocalDpi xmlns:a14="http://schemas.microsoft.com/office/drawing/2010/main" val="0"/>
+                      </a:ext>
+                    </a:extLst>
+                  </a:blip>
+                  <a:srcRect/>
+                  <a:stretch>
+                    <a:fillRect/>
+                  </a:stretch>
+                </pic:blipFill>
+                <pic:spPr bwMode="auto">
+                  <a:xfrm>
+                    <a:off x="0" y="0"/>
+                    <a:ext cx="716280" cy="590694"/>
+                  </a:xfrm>
+                  <a:prstGeom prst="rect">
+                    <a:avLst/>
+                  </a:prstGeom>
+                  <a:noFill/>
+                  <a:ln>
+                    <a:noFill/>
+                  </a:ln>
+                </pic:spPr>
+              </pic:pic>
+            </a:graphicData>
+          </a:graphic>
+          <wp14:sizeRelH relativeFrom="margin">
+            <wp14:pctWidth>0</wp14:pctWidth>
+          </wp14:sizeRelH>
+          <wp14:sizeRelV relativeFrom="margin">
+            <wp14:pctHeight>0</wp14:pctHeight>
+          </wp14:sizeRelV>
+        </wp:anchor>
+      </w:drawing>
+    </w:r>
+    <w:r>
+      <w:rPr>
+        <w:noProof/>
+      </w:rPr>
+      <mc:AlternateContent>
+        <mc:Choice Requires="wps">
+          <w:drawing>
+            <wp:anchor distT="0" distB="0" distL="114300" distR="114300" simplePos="0" relativeHeight="251659264" behindDoc="0" locked="0" layoutInCell="0" allowOverlap="1" wp14:anchorId="66438320" wp14:editId="3B5E1BF1">
+              <wp:simplePos x="0" y="0"/>
+              <wp:positionH relativeFrom="page">
+                <wp:align>right</wp:align>
+              </wp:positionH>
+              <wp:positionV relativeFrom="topMargin">
+                <wp:posOffset>350520</wp:posOffset>
+              </wp:positionV>
+              <wp:extent cx="911860" cy="205740"/>
+              <wp:effectExtent l="0" t="0" r="19050" b="22860"/>
+              <wp:wrapNone/>
+              <wp:docPr id="221" name="Text Box 221"/>
+              <wp:cNvGraphicFramePr>
+                <a:graphicFrameLocks xmlns:a="http://schemas.openxmlformats.org/drawingml/2006/main"/>
+              </wp:cNvGraphicFramePr>
+              <a:graphic xmlns:a="http://schemas.openxmlformats.org/drawingml/2006/main">
+                <a:graphicData uri="http://schemas.microsoft.com/office/word/2010/wordprocessingShape">
+                  <wps:wsp>
+                    <wps:cNvSpPr txBox="1">
+                      <a:spLocks noChangeArrowheads="1"/>
+                    </wps:cNvSpPr>
+                    <wps:spPr bwMode="auto">
+                      <a:xfrm>
+                        <a:off x="0" y="0"/>
+                        <a:ext cx="911860" cy="205740"/>
+                      </a:xfrm>
+                      <a:prstGeom prst="rect">
+                        <a:avLst/>
+                      </a:prstGeom>
+                      <a:ln/>
+                    </wps:spPr>
+                    <wps:style>
+                      <a:lnRef idx="3">
+                        <a:schemeClr val="lt1"/>
+                      </a:lnRef>
+                      <a:fillRef idx="1">
+                        <a:schemeClr val="accent5"/>
+                      </a:fillRef>
+                      <a:effectRef idx="1">
+                        <a:schemeClr val="accent5"/>
+                      </a:effectRef>
+                      <a:fontRef idx="minor">
+                        <a:schemeClr val="lt1"/>
+                      </a:fontRef>
+                    </wps:style>
+                    <wps:txbx>
+                      <w:txbxContent>
+                        <w:p>
+                          <w:pPr>
+                            <w:spacing w:after="0" w:line="240" w:lineRule="auto"/>
+                            <w:rPr>
+                              <w:color w:val="FFFFFF" w:themeColor="background1"/>
+                            </w:rPr>
+                          </w:pPr>
+                          <w:r>
+                            <w:fldChar w:fldCharType="begin"/>
+                          </w:r>
+                          <w:r>
+                            <w:instrText xml:space="preserve"> PAGE   \* MERGEFORMAT </w:instrText>
+                          </w:r>
+                          <w:r>
+                            <w:fldChar w:fldCharType="separate"/>
+                          </w:r>
+                          <w:r>
+                            <w:rPr>
+                              <w:noProof/>
+                              <w:color w:val="FFFFFF" w:themeColor="background1"/>
+                            </w:rPr>
+                            <w:t>2</w:t>
+                          </w:r>
+                          <w:r>
+                            <w:rPr>
+                              <w:noProof/>
+                              <w:color w:val="FFFFFF" w:themeColor="background1"/>
+                            </w:rPr>
+                            <w:fldChar w:fldCharType="end"/>
+                          </w:r>
+                        </w:p>
+                      </w:txbxContent>
+                    </wps:txbx>
+                    <wps:bodyPr rot="0" vert="horz" wrap="square" lIns="91440" tIns="0" rIns="91440" bIns="0" anchor="ctr" anchorCtr="0" upright="1">
+                      <a:noAutofit/>
+                    </wps:bodyPr>
+                  </wps:wsp>
+                </a:graphicData>
+              </a:graphic>
+              <wp14:sizeRelH relativeFrom="rightMargin">
+                <wp14:pctWidth>100000</wp14:pctWidth>
+              </wp14:sizeRelH>
+              <wp14:sizeRelV relativeFrom="page">
+                <wp14:pctHeight>0</wp14:pctHeight>
+              </wp14:sizeRelV>
+            </wp:anchor>
+          </w:drawing>
+        </mc:Choice>
+        <mc:Fallback>
+          <w:pict>
+            <v:shapetype w14:anchorId="66438320" id="_x0000_t202" coordsize="21600,21600" o:spt="202" path="m,l,21600r21600,l21600,xe">
+              <v:stroke joinstyle="miter"/>
+              <v:path gradientshapeok="t" o:connecttype="rect"/>
+            </v:shapetype>
+            <v:shape id="Text Box 221" o:spid="_x0000_s1026" type="#_x0000_t202" style="position:absolute;margin-left:20.6pt;margin-top:27.6pt;width:71.8pt;height:16.2pt;z-index:251659264;visibility:visible;mso-wrap-style:square;mso-width-percent:1000;mso-height-percent:0;mso-wrap-distance-left:9pt;mso-wrap-distance-top:0;mso-wrap-distance-right:9pt;mso-wrap-distance-bottom:0;mso-position-horizontal:right;mso-position-horizontal-relative:page;mso-position-vertical:absolute;mso-position-vertical-relative:top-margin-area;mso-width-percent:1000;mso-height-percent:0;mso-width-relative:right-margin-area;mso-height-relative:page;v-text-anchor:middle" o:gfxdata="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" o:allowincell="f" fillcolor="#5b9bd5 [3208]" strokecolor="white [3201]" strokeweight="1.5pt">
+              <v:textbox inset=",0,,0">
+                <w:txbxContent>
+                  <w:p>
+                    <w:pPr>
+                      <w:spacing w:after="0" w:line="240" w:lineRule="auto"/>
+                      <w:rPr>
+                        <w:color w:val="FFFFFF" w:themeColor="background1"/>
+                      </w:rPr>
+                    </w:pPr>
+                    <w:r>
+                      <w:fldChar w:fldCharType="begin"/>
+                    </w:r>
+                    <w:r>
+                      <w:instrText xml:space="preserve"> PAGE   \* MERGEFORMAT </w:instrText>
+                    </w:r>
+                    <w:r>
+                      <w:fldChar w:fldCharType="separate"/>
+                    </w:r>
+                    <w:r>
+                      <w:rPr>
+                        <w:noProof/>
+                        <w:color w:val="FFFFFF" w:themeColor="background1"/>
+                      </w:rPr>
+                      <w:t>2</w:t>
+                    </w:r>
+                    <w:r>
+                      <w:rPr>
+                        <w:noProof/>
+                        <w:color w:val="FFFFFF" w:themeColor="background1"/>
+                      </w:rPr>
+                      <w:fldChar w:fldCharType="end"/>
+                    </w:r>
+                  </w:p>
+                </w:txbxContent>
+              </v:textbox>
+              <w10:wrap anchorx="page" anchory="margin"/>
+            </v:shape>
+          </w:pict>
+        </mc:Fallback>
+      </mc:AlternateContent>
+    </w:r>
+    <w:r>
+      <w:rPr>
+        <w:noProof/>
+      </w:rPr>
+      <mc:AlternateContent>
+        <mc:Choice Requires="wps">
+          <w:drawing>
+            <wp:anchor distT="0" distB="0" distL="114300" distR="114300" simplePos="0" relativeHeight="251660288" behindDoc="0" locked="0" layoutInCell="0" allowOverlap="1" wp14:anchorId="2ECA3300" wp14:editId="31A2EA8F">
+              <wp:simplePos x="0" y="0"/>
+              <wp:positionH relativeFrom="margin">
+                <wp:align>right</wp:align>
+              </wp:positionH>
+              <wp:positionV relativeFrom="topMargin">
+                <wp:align>center</wp:align>
+              </wp:positionV>
+              <wp:extent cx="5943600" cy="173736"/>
+              <wp:effectExtent l="0" t="0" r="0" b="635"/>
+              <wp:wrapNone/>
+              <wp:docPr id="220" name="Text Box 220"/>
+              <wp:cNvGraphicFramePr>
+                <a:graphicFrameLocks xmlns:a="http://schemas.openxmlformats.org/drawingml/2006/main"/>
+              </wp:cNvGraphicFramePr>
+              <a:graphic xmlns:a="http://schemas.openxmlformats.org/drawingml/2006/main">
+                <a:graphicData uri="http://schemas.microsoft.com/office/word/2010/wordprocessingShape">
+                  <wps:wsp>
+                    <wps:cNvSpPr txBox="1">
+                      <a:spLocks noChangeArrowheads="1"/>
+                    </wps:cNvSpPr>
+                    <wps:spPr bwMode="auto">
+                      <a:xfrm>
+                        <a:off x="0" y="0"/>
+                        <a:ext cx="5943600" cy="173736"/>
+                      </a:xfrm>
+                      <a:prstGeom prst="rect">
+                        <a:avLst/>
+                      </a:prstGeom>
+                      <a:noFill/>
+                      <a:ln>
+                        <a:noFill/>
+                      </a:ln>
+                      <a:extLst>
+                        <a:ext uri="{909E8E84-426E-40DD-AFC4-6F175D3DCCD1}">
+                          <a14:hiddenFill xmlns:a14="http://schemas.microsoft.com/office/drawing/2010/main">
+                            <a:solidFill>
+                              <a:srgbClr val="FFFFFF"/>
+                            </a:solidFill>
+                          </a14:hiddenFill>
+                        </a:ext>
+                        <a:ext uri="{91240B29-F687-4F45-9708-019B960494DF}">
+                          <a14:hiddenLine xmlns:a14="http://schemas.microsoft.com/office/drawing/2010/main" w="9525">
+                            <a:solidFill>
+                              <a:srgbClr val="000000"/>
+                            </a:solidFill>
+                            <a:miter lim="800000"/>
+                            <a:headEnd/>
+                            <a:tailEnd/>
+                          </a14:hiddenLine>
+                        </a:ext>
+                      </a:extLst>
+                    </wps:spPr>
+                    <wps:txbx>
+                      <w:txbxContent>
+                        <w:p>
+                          <w:pPr>
+                            <w:spacing w:after="0" w:line="240" w:lineRule="auto"/>
+                            <w:ind w:left="2880" w:firstLine="720"/>
+                            <w:rPr>
+                              <w:noProof/>
+                            </w:rPr>
+                          </w:pPr>
+                          <w:r>
+                            <w:rPr>
+                              <w:noProof/>
+                            </w:rPr>
+                            <w:t xml:space="preserve">         Saleh Afzoon</w:t>
+                          </w:r>
+                          <w:r>
+                            <w:rPr>
+                              <w:noProof/>
+                            </w:rPr>
+                            <w:tab/>
+                          </w:r>
+                          <w:r>
+                            <w:rPr>
+                              <w:noProof/>
+                            </w:rPr>
+                            <w:tab/>
+                            <w:t xml:space="preserve">    </w:t>
+                          </w:r>
+                          <w:r>
+                            <w:rPr>
+                              <w:noProof/>
+                            </w:rPr>
+                            <w:t>Parallel algorithms – Hw2</w:t>
+                          </w:r>
+                        </w:p>
+                        <w:p>
+                          <w:pPr>
+                            <w:spacing w:after="0" w:line="240" w:lineRule="auto"/>
+                            <w:ind w:left="7200" w:firstLine="720"/>
+                            <w:rPr>
+                              <w:color w:val="808080" w:themeColor="background1" w:themeShade="80"/>
+                              <w:sz w:val="18"/>
+                              <w:szCs w:val="18"/>
+                            </w:rPr>
+                          </w:pPr>
+                          <w:r>
+                            <w:rPr>
+                              <w:color w:val="808080" w:themeColor="background1" w:themeShade="80"/>
+                              <w:sz w:val="18"/>
+                              <w:szCs w:val="18"/>
+                            </w:rPr>
+                            <w:t>April 18, 2020</w:t>
+                          </w:r>
+                        </w:p>
+                      </w:txbxContent>
+                    </wps:txbx>
+                    <wps:bodyPr rot="0" vert="horz" wrap="square" lIns="91440" tIns="0" rIns="91440" bIns="0" anchor="ctr" anchorCtr="0" upright="1">
+                      <a:spAutoFit/>
+                    </wps:bodyPr>
+                  </wps:wsp>
+                </a:graphicData>
+              </a:graphic>
+              <wp14:sizeRelH relativeFrom="margin">
+                <wp14:pctWidth>100000</wp14:pctWidth>
+              </wp14:sizeRelH>
+              <wp14:sizeRelV relativeFrom="page">
+                <wp14:pctHeight>0</wp14:pctHeight>
+              </wp14:sizeRelV>
+            </wp:anchor>
+          </w:drawing>
+        </mc:Choice>
+        <mc:Fallback>
+          <w:pict>
+            <v:shape w14:anchorId="2ECA3300" id="Text Box 220" o:spid="_x0000_s1027" type="#_x0000_t202" style="position:absolute;margin-left:416.8pt;margin-top:0;width:468pt;height:13.7pt;z-index:251660288;visibility:visible;mso-wrap-style:square;mso-width-percent:1000;mso-height-percent:0;mso-wrap-distance-left:9pt;mso-wrap-distance-top:0;mso-wrap-distance-right:9pt;mso-wrap-distance-bottom:0;mso-position-horizontal:right;mso-position-horizontal-relative:margin;mso-position-vertical:center;mso-position-vertical-relative:top-margin-area;mso-width-percent:1000;mso-height-percent:0;mso-width-relative:margin;mso-height-relative:page;v-text-anchor:middle" o:gfxdata="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" o:allowincell="f" filled="f" stroked="f">
+              <v:textbox style="mso-fit-shape-to-text:t" inset=",0,,0">
+                <w:txbxContent>
+                  <w:p>
+                    <w:pPr>
+                      <w:spacing w:after="0" w:line="240" w:lineRule="auto"/>
+                      <w:ind w:left="2880" w:firstLine="720"/>
+                      <w:rPr>
+                        <w:noProof/>
+                      </w:rPr>
+                    </w:pPr>
+                    <w:r>
+                      <w:rPr>
+                        <w:noProof/>
+                      </w:rPr>
+                      <w:t xml:space="preserve">         Saleh Afzoon</w:t>
+                    </w:r>
+                    <w:r>
+                      <w:rPr>
+                        <w:noProof/>
+                      </w:rPr>
+                      <w:tab/>
+                    </w:r>
+                    <w:r>
+                      <w:rPr>
+                        <w:noProof/>
+                      </w:rPr>
+                      <w:tab/>
+                      <w:t xml:space="preserve">    </w:t>
+                    </w:r>
+                    <w:r>
+                      <w:rPr>
+                        <w:noProof/>
+                      </w:rPr>
+                      <w:t>Parallel algorithms – Hw2</w:t>
+                    </w:r>
+                  </w:p>
+                  <w:p>
+                    <w:pPr>
+                      <w:spacing w:after="0" w:line="240" w:lineRule="auto"/>
+                      <w:ind w:left="7200" w:firstLine="720"/>
+                      <w:rPr>
+                        <w:color w:val="808080" w:themeColor="background1" w:themeShade="80"/>
+                        <w:sz w:val="18"/>
+                        <w:szCs w:val="18"/>
+                      </w:rPr>
+                    </w:pPr>
+                    <w:r>
+                      <w:rPr>
+                        <w:color w:val="808080" w:themeColor="background1" w:themeShade="80"/>
+                        <w:sz w:val="18"/>
+                        <w:szCs w:val="18"/>
+                      </w:rPr>
+                      <w:t>April 18, 2020</w:t>
+                    </w:r>
+                  </w:p>
+                </w:txbxContent>
+              </v:textbox>
+              <w10:wrap anchorx="margin" anchory="margin"/>
+            </v:shape>
+          </w:pict>
+        </mc:Fallback>
+      </mc:AlternateContent>
+    </w:r>
+  </w:p>
+</w:hdr>
+</file>
+
+<file path=word/numbering.xml><?xml version="1.0" encoding="utf-8"?>
+<w:numbering xmlns:wpc="http://schemas.microsoft.com/office/word/2010/wordprocessingCanvas" xmlns:cx="http://schemas.microsoft.com/office/drawing/2014/chartex" xmlns:cx1="http://schemas.microsoft.com/office/drawing/2015/9/8/chartex" xmlns:cx2="http://schemas.microsoft.com/office/drawing/2015/10/21/chartex" xmlns:cx3="http://schemas.microsoft.com/office/drawing/2016/5/9/chartex" xmlns:cx4="http://schemas.microsoft.com/office/drawing/2016/5/10/chartex" xmlns:cx5="http://schemas.microsoft.com/office/drawing/2016/5/11/chartex" xmlns:cx6="http://schemas.microsoft.com/office/drawing/2016/5/12/chartex" xmlns:cx7="http://schemas.microsoft.com/office/drawing/2016/5/13/chartex" xmlns:cx8="http://schemas.microsoft.com/office/drawing/2016/5/14/chartex" xmlns:mc="http://schemas.openxmlformats.org/markup-compatibility/2006" xmlns:aink="http://schemas.microsoft.com/office/drawing/2016/ink" xmlns:am3d="http://schemas.microsoft.com/office/drawing/2017/model3d" xmlns:o="urn:schemas-microsoft-com:office:office" xmlns:r="http://schemas.openxmlformats.org/officeDocument/2006/relationships" xmlns:m="http://schemas.openxmlformats.org/officeDocument/2006/math" xmlns:v="urn:schemas-microsoft-com:vml" xmlns:wp14="http://schemas.microsoft.com/office/word/2010/wordprocessingDrawing" xmlns:wp="http://schemas.openxmlformats.org/drawingml/2006/wordprocessingDrawing" xmlns:w10="urn:schemas-microsoft-com:office:word" xmlns:w="http://schemas.openxmlformats.org/wordprocessingml/2006/main" xmlns:w14="http://schemas.microsoft.com/office/word/2010/wordml" xmlns:w15="http://schemas.microsoft.com/office/word/2012/wordml" xmlns:w16cex="http://schemas.microsoft.com/office/word/2018/wordml/cex" xmlns:w16cid="http://schemas.microsoft.com/office/word/2016/wordml/cid" xmlns:w16="http://schemas.microsoft.com/office/word/2018/wordml" xmlns:w16se="http://schemas.microsoft.com/office/word/2015/wordml/symex" xmlns:wpg="http://schemas.microsoft.com/office/word/2010/wordprocessingGroup" xmlns:wpi="http://schemas.microsoft.com/office/word/2010/wordprocessingInk" xmlns:wne="http://schemas.microsoft.com/office/word/2006/wordml" xmlns:wps="http://schemas.microsoft.com/office/word/2010/wordprocessingShape" mc:Ignorable="w14 w15 w16se w16cid w16 w16cex wp14">
+  <w:abstractNum w:abstractNumId="0" w15:restartNumberingAfterBreak="0">
+    <w:nsid w:val="470C646B"/>
+    <w:multiLevelType w:val="hybridMultilevel"/>
+    <w:tmpl w:val="D2F817CE"/>
+    <w:lvl w:ilvl="0" w:tplc="04090001">
+      <w:start w:val="1"/>
+      <w:numFmt w:val="bullet"/>
+      <w:lvlText w:val=""/>
+      <w:lvlJc w:val="left"/>
+      <w:pPr>
+        <w:ind w:left="360" w:hanging="360"/>
+      </w:pPr>
+      <w:rPr>
+        <w:rFonts w:ascii="Symbol" w:hAnsi="Symbol" w:cs="Symbol" w:hint="default"/>
+      </w:rPr>
+    </w:lvl>
+    <w:lvl w:ilvl="1" w:tplc="04090001">
+      <w:start w:val="1"/>
+      <w:numFmt w:val="bullet"/>
+      <w:lvlText w:val=""/>
+      <w:lvlJc w:val="left"/>
+      <w:pPr>
+        <w:ind w:left="1080" w:hanging="360"/>
+      </w:pPr>
+      <w:rPr>
+        <w:rFonts w:ascii="Symbol" w:hAnsi="Symbol" w:hint="default"/>
+      </w:rPr>
+    </w:lvl>
+    <w:lvl w:ilvl="2" w:tplc="04090005" w:tentative="1">
+      <w:start w:val="1"/>
+      <w:numFmt w:val="bullet"/>
+      <w:lvlText w:val=""/>
+      <w:lvlJc w:val="left"/>
+      <w:pPr>
+        <w:ind w:left="1800" w:hanging="360"/>
+      </w:pPr>
+      <w:rPr>
+        <w:rFonts w:ascii="Wingdings" w:hAnsi="Wingdings" w:hint="default"/>
+      </w:rPr>
+    </w:lvl>
+    <w:lvl w:ilvl="3" w:tplc="04090001" w:tentative="1">
+      <w:start w:val="1"/>
+      <w:numFmt w:val="bullet"/>
+      <w:lvlText w:val=""/>
+      <w:lvlJc w:val="left"/>
+      <w:pPr>
+        <w:ind w:left="2520" w:hanging="360"/>
+      </w:pPr>
+      <w:rPr>
+        <w:rFonts w:ascii="Symbol" w:hAnsi="Symbol" w:hint="default"/>
+      </w:rPr>
+    </w:lvl>
+    <w:lvl w:ilvl="4" w:tplc="04090003" w:tentative="1">
+      <w:start w:val="1"/>
+      <w:numFmt w:val="bullet"/>
+      <w:lvlText w:val="o"/>
+      <w:lvlJc w:val="left"/>
+      <w:pPr>
+        <w:ind w:left="3240" w:hanging="360"/>
+      </w:pPr>
+      <w:rPr>
+        <w:rFonts w:ascii="Courier New" w:hAnsi="Courier New" w:cs="Courier New" w:hint="default"/>
+      </w:rPr>
+    </w:lvl>
+    <w:lvl w:ilvl="5" w:tplc="04090005" w:tentative="1">
+      <w:start w:val="1"/>
+      <w:numFmt w:val="bullet"/>
+      <w:lvlText w:val=""/>
+      <w:lvlJc w:val="left"/>
+      <w:pPr>
+        <w:ind w:left="3960" w:hanging="360"/>
+      </w:pPr>
+      <w:rPr>
+        <w:rFonts w:ascii="Wingdings" w:hAnsi="Wingdings" w:hint="default"/>
+      </w:rPr>
+    </w:lvl>
+    <w:lvl w:ilvl="6" w:tplc="04090001" w:tentative="1">
+      <w:start w:val="1"/>
+      <w:numFmt w:val="bullet"/>
+      <w:lvlText w:val=""/>
+      <w:lvlJc w:val="left"/>
+      <w:pPr>
+        <w:ind w:left="4680" w:hanging="360"/>
+      </w:pPr>
+      <w:rPr>
+        <w:rFonts w:ascii="Symbol" w:hAnsi="Symbol" w:hint="default"/>
+      </w:rPr>
+    </w:lvl>
+    <w:lvl w:ilvl="7" w:tplc="04090003" w:tentative="1">
+      <w:start w:val="1"/>
+      <w:numFmt w:val="bullet"/>
+      <w:lvlText w:val="o"/>
+      <w:lvlJc w:val="left"/>
+      <w:pPr>
+        <w:ind w:left="5400" w:hanging="360"/>
+      </w:pPr>
+      <w:rPr>
+        <w:rFonts w:ascii="Courier New" w:hAnsi="Courier New" w:cs="Courier New" w:hint="default"/>
+      </w:rPr>
+    </w:lvl>
+    <w:lvl w:ilvl="8" w:tplc="04090005" w:tentative="1">
+      <w:start w:val="1"/>
+      <w:numFmt w:val="bullet"/>
+      <w:lvlText w:val=""/>
+      <w:lvlJc w:val="left"/>
+      <w:pPr>
+        <w:ind w:left="6120" w:hanging="360"/>
+      </w:pPr>
+      <w:rPr>
+        <w:rFonts w:ascii="Wingdings" w:hAnsi="Wingdings" w:hint="default"/>
+      </w:rPr>
+    </w:lvl>
+  </w:abstractNum>
+  <w:num w:numId="1">
+    <w:abstractNumId w:val="0"/>
+  </w:num>
+</w:numbering>
 </file>
 
 <file path=word/styles.xml><?xml version="1.0" encoding="utf-8"?>
@@ -619,6 +1343,198 @@
       <w:szCs w:val="20"/>
     </w:rPr>
   </w:style>
+  <w:style w:type="paragraph" w:styleId="Header">
+    <w:name w:val="header"/>
+    <w:basedOn w:val="Normal"/>
+    <w:link w:val="HeaderChar"/>
+    <w:uiPriority w:val="99"/>
+    <w:unhideWhenUsed/>
+    <w:rsid w:val="005E7204"/>
+    <w:pPr>
+      <w:tabs>
+        <w:tab w:val="center" w:pos="4680"/>
+        <w:tab w:val="right" w:pos="9360"/>
+      </w:tabs>
+      <w:spacing w:after="0" w:line="240" w:lineRule="auto"/>
+    </w:pPr>
+  </w:style>
+  <w:style w:type="character" w:customStyle="1" w:styleId="HeaderChar">
+    <w:name w:val="Header Char"/>
+    <w:basedOn w:val="DefaultParagraphFont"/>
+    <w:link w:val="Header"/>
+    <w:uiPriority w:val="99"/>
+    <w:rsid w:val="005E7204"/>
+  </w:style>
+  <w:style w:type="paragraph" w:styleId="Footer">
+    <w:name w:val="footer"/>
+    <w:basedOn w:val="Normal"/>
+    <w:link w:val="FooterChar"/>
+    <w:uiPriority w:val="99"/>
+    <w:unhideWhenUsed/>
+    <w:rsid w:val="005E7204"/>
+    <w:pPr>
+      <w:tabs>
+        <w:tab w:val="center" w:pos="4680"/>
+        <w:tab w:val="right" w:pos="9360"/>
+      </w:tabs>
+      <w:spacing w:after="0" w:line="240" w:lineRule="auto"/>
+    </w:pPr>
+  </w:style>
+  <w:style w:type="character" w:customStyle="1" w:styleId="FooterChar">
+    <w:name w:val="Footer Char"/>
+    <w:basedOn w:val="DefaultParagraphFont"/>
+    <w:link w:val="Footer"/>
+    <w:uiPriority w:val="99"/>
+    <w:rsid w:val="005E7204"/>
+  </w:style>
+  <w:style w:type="paragraph" w:styleId="NoSpacing">
+    <w:name w:val="No Spacing"/>
+    <w:uiPriority w:val="1"/>
+    <w:qFormat/>
+    <w:rsid w:val="005E7204"/>
+    <w:pPr>
+      <w:spacing w:after="0" w:line="240" w:lineRule="auto"/>
+    </w:pPr>
+    <w:rPr>
+      <w:color w:val="44546A" w:themeColor="text2"/>
+      <w:sz w:val="20"/>
+      <w:szCs w:val="20"/>
+    </w:rPr>
+  </w:style>
+  <w:style w:type="paragraph" w:customStyle="1" w:styleId="Default">
+    <w:name w:val="Default"/>
+    <w:rsid w:val="00784615"/>
+    <w:pPr>
+      <w:autoSpaceDE w:val="0"/>
+      <w:autoSpaceDN w:val="0"/>
+      <w:adjustRightInd w:val="0"/>
+      <w:spacing w:after="0" w:line="240" w:lineRule="auto"/>
+    </w:pPr>
+    <w:rPr>
+      <w:rFonts w:ascii="Times New Roman" w:hAnsi="Times New Roman" w:cs="Times New Roman"/>
+      <w:color w:val="000000"/>
+      <w:sz w:val="24"/>
+      <w:szCs w:val="24"/>
+      <w:lang w:bidi="fa-IR"/>
+    </w:rPr>
+  </w:style>
+  <w:style w:type="paragraph" w:styleId="ListParagraph">
+    <w:name w:val="List Paragraph"/>
+    <w:basedOn w:val="Normal"/>
+    <w:uiPriority w:val="34"/>
+    <w:qFormat/>
+    <w:rsid w:val="008E7145"/>
+    <w:pPr>
+      <w:ind w:left="720"/>
+      <w:contextualSpacing/>
+    </w:pPr>
+  </w:style>
+  <w:style w:type="table" w:styleId="GridTable5Dark-Accent3">
+    <w:name w:val="Grid Table 5 Dark Accent 3"/>
+    <w:basedOn w:val="TableNormal"/>
+    <w:uiPriority w:val="50"/>
+    <w:rsid w:val="00310690"/>
+    <w:pPr>
+      <w:spacing w:after="0" w:line="240" w:lineRule="auto"/>
+    </w:pPr>
+    <w:tblPr>
+      <w:tblStyleRowBandSize w:val="1"/>
+      <w:tblStyleColBandSize w:val="1"/>
+      <w:tblBorders>
+        <w:top w:val="single" w:sz="4" w:space="0" w:color="FFFFFF" w:themeColor="background1"/>
+        <w:left w:val="single" w:sz="4" w:space="0" w:color="FFFFFF" w:themeColor="background1"/>
+        <w:bottom w:val="single" w:sz="4" w:space="0" w:color="FFFFFF" w:themeColor="background1"/>
+        <w:right w:val="single" w:sz="4" w:space="0" w:color="FFFFFF" w:themeColor="background1"/>
+        <w:insideH w:val="single" w:sz="4" w:space="0" w:color="FFFFFF" w:themeColor="background1"/>
+        <w:insideV w:val="single" w:sz="4" w:space="0" w:color="FFFFFF" w:themeColor="background1"/>
+      </w:tblBorders>
+    </w:tblPr>
+    <w:tcPr>
+      <w:shd w:val="clear" w:color="auto" w:fill="EDEDED" w:themeFill="accent3" w:themeFillTint="33"/>
+    </w:tcPr>
+    <w:tblStylePr w:type="firstRow">
+      <w:rPr>
+        <w:b/>
+        <w:bCs/>
+        <w:color w:val="FFFFFF" w:themeColor="background1"/>
+      </w:rPr>
+      <w:tblPr/>
+      <w:tcPr>
+        <w:tcBorders>
+          <w:top w:val="single" w:sz="4" w:space="0" w:color="FFFFFF" w:themeColor="background1"/>
+          <w:left w:val="single" w:sz="4" w:space="0" w:color="FFFFFF" w:themeColor="background1"/>
+          <w:right w:val="single" w:sz="4" w:space="0" w:color="FFFFFF" w:themeColor="background1"/>
+          <w:insideH w:val="nil"/>
+          <w:insideV w:val="nil"/>
+        </w:tcBorders>
+        <w:shd w:val="clear" w:color="auto" w:fill="A5A5A5" w:themeFill="accent3"/>
+      </w:tcPr>
+    </w:tblStylePr>
+    <w:tblStylePr w:type="lastRow">
+      <w:rPr>
+        <w:b/>
+        <w:bCs/>
+        <w:color w:val="FFFFFF" w:themeColor="background1"/>
+      </w:rPr>
+      <w:tblPr/>
+      <w:tcPr>
+        <w:tcBorders>
+          <w:left w:val="single" w:sz="4" w:space="0" w:color="FFFFFF" w:themeColor="background1"/>
+          <w:bottom w:val="single" w:sz="4" w:space="0" w:color="FFFFFF" w:themeColor="background1"/>
+          <w:right w:val="single" w:sz="4" w:space="0" w:color="FFFFFF" w:themeColor="background1"/>
+          <w:insideH w:val="nil"/>
+          <w:insideV w:val="nil"/>
+        </w:tcBorders>
+        <w:shd w:val="clear" w:color="auto" w:fill="A5A5A5" w:themeFill="accent3"/>
+      </w:tcPr>
+    </w:tblStylePr>
+    <w:tblStylePr w:type="firstCol">
+      <w:rPr>
+        <w:b/>
+        <w:bCs/>
+        <w:color w:val="FFFFFF" w:themeColor="background1"/>
+      </w:rPr>
+      <w:tblPr/>
+      <w:tcPr>
+        <w:tcBorders>
+          <w:top w:val="single" w:sz="4" w:space="0" w:color="FFFFFF" w:themeColor="background1"/>
+          <w:left w:val="single" w:sz="4" w:space="0" w:color="FFFFFF" w:themeColor="background1"/>
+          <w:bottom w:val="single" w:sz="4" w:space="0" w:color="FFFFFF" w:themeColor="background1"/>
+          <w:insideV w:val="nil"/>
+        </w:tcBorders>
+        <w:shd w:val="clear" w:color="auto" w:fill="A5A5A5" w:themeFill="accent3"/>
+      </w:tcPr>
+    </w:tblStylePr>
+    <w:tblStylePr w:type="lastCol">
+      <w:rPr>
+        <w:b/>
+        <w:bCs/>
+        <w:color w:val="FFFFFF" w:themeColor="background1"/>
+      </w:rPr>
+      <w:tblPr/>
+      <w:tcPr>
+        <w:tcBorders>
+          <w:top w:val="single" w:sz="4" w:space="0" w:color="FFFFFF" w:themeColor="background1"/>
+          <w:bottom w:val="single" w:sz="4" w:space="0" w:color="FFFFFF" w:themeColor="background1"/>
+          <w:right w:val="single" w:sz="4" w:space="0" w:color="FFFFFF" w:themeColor="background1"/>
+          <w:insideV w:val="nil"/>
+        </w:tcBorders>
+        <w:shd w:val="clear" w:color="auto" w:fill="A5A5A5" w:themeFill="accent3"/>
+      </w:tcPr>
+    </w:tblStylePr>
+    <w:tblStylePr w:type="band1Vert">
+      <w:tblPr/>
+      <w:tcPr>
+        <w:shd w:val="clear" w:color="auto" w:fill="DBDBDB" w:themeFill="accent3" w:themeFillTint="66"/>
+      </w:tcPr>
+    </w:tblStylePr>
+    <w:tblStylePr w:type="band1Horz">
+      <w:tblPr/>
+      <w:tcPr>
+        <w:shd w:val="clear" w:color="auto" w:fill="DBDBDB" w:themeFill="accent3" w:themeFillTint="66"/>
+      </w:tcPr>
+    </w:tblStylePr>
+  </w:style>
 </w:styles>
 </file>
 

</xml_diff>